<commit_message>
figuras 11.1 y 11.2
</commit_message>
<xml_diff>
--- a/3_programa_calculo_vectorial_ing_agro.docx
+++ b/3_programa_calculo_vectorial_ing_agro.docx
@@ -514,7 +514,7 @@
                     <w:szCs w:val="20"/>
                     <w:lang w:val="es-ES" w:eastAsia="es-ES" w:bidi="ar-SA"/>
                   </w:rPr>
-                  <w:t>Escriba el nombre del programa académico.</w:t>
+                  <w:t>Ingeniería Agropecuaria</w:t>
                 </w:r>
               </w:sdtContent>
             </w:sdt>
@@ -592,13 +592,22 @@
                 <w:r>
                   <w:rPr>
                     <w:rFonts w:eastAsia="Times New Roman" w:cs="Times New Roman" w:ascii="Calibri" w:hAnsi="Calibri"/>
+                    <w:kern w:val="0"/>
+                    <w:sz w:val="22"/>
+                    <w:szCs w:val="20"/>
+                    <w:lang w:val="es-ES" w:eastAsia="es-ES" w:bidi="ar-SA"/>
+                  </w:rPr>
+                  <w:t>Facultad de ciencias Agrarias</w:t>
+                </w:r>
+                <w:r>
+                  <w:rPr>
+                    <w:rFonts w:eastAsia="Times New Roman" w:cs="Times New Roman" w:ascii="Calibri" w:hAnsi="Calibri"/>
                     <w:color w:themeColor="background1" w:themeShade="80" w:val="808080"/>
                     <w:kern w:val="0"/>
                     <w:sz w:val="20"/>
                     <w:szCs w:val="20"/>
                     <w:lang w:val="es-ES" w:eastAsia="es-ES" w:bidi="ar-SA"/>
                   </w:rPr>
-                  <w:t>Escriba el nombre de la unidad académica.</w:t>
                 </w:r>
               </w:sdtContent>
             </w:sdt>
@@ -1386,7 +1395,7 @@
               <w:sdtPr>
                 <w:id w:val="996617153"/>
                 <w14:checkbox>
-                  <w14:checked w14:val="0"/>
+                  <w14:checked w14:val="1"/>
                   <w14:checkedState w14:val="2612"/>
                   <w14:uncheckedState w14:val="2610"/>
                 </w14:checkbox>
@@ -1403,13 +1412,22 @@
                 </w:r>
                 <w:r>
                   <w:rPr>
+                    <w:rFonts w:eastAsia="Times New Roman" w:cs="Calibri" w:ascii="Calibri" w:hAnsi="Calibri"/>
+                    <w:kern w:val="0"/>
+                    <w:sz w:val="22"/>
+                    <w:szCs w:val="22"/>
+                    <w:lang w:val="es-ES" w:eastAsia="es-ES" w:bidi="ar-SA"/>
+                  </w:rPr>
+                  <w:t>☒</w:t>
+                </w:r>
+                <w:r>
+                  <w:rPr>
                     <w:rFonts w:eastAsia="MS Gothic" w:cs="Calibri" w:ascii="MS Gothic" w:hAnsi="MS Gothic"/>
                     <w:kern w:val="0"/>
                     <w:sz w:val="22"/>
                     <w:szCs w:val="22"/>
                     <w:lang w:val="es-ES" w:eastAsia="es-ES" w:bidi="ar-SA"/>
                   </w:rPr>
-                  <w:t>☐</w:t>
                 </w:r>
               </w:sdtContent>
             </w:sdt>
@@ -1584,13 +1602,23 @@
                 <w:r>
                   <w:rPr>
                     <w:rFonts w:eastAsia="Times New Roman" w:cs="Times New Roman" w:ascii="Calibri" w:hAnsi="Calibri"/>
+                    <w:b/>
+                    <w:kern w:val="0"/>
+                    <w:sz w:val="22"/>
+                    <w:szCs w:val="22"/>
+                    <w:lang w:val="es-ES" w:eastAsia="es-ES" w:bidi="ar-SA"/>
+                  </w:rPr>
+                  <w:t>Presencial</w:t>
+                </w:r>
+                <w:r>
+                  <w:rPr>
+                    <w:rFonts w:eastAsia="Times New Roman" w:cs="Times New Roman" w:ascii="Calibri" w:hAnsi="Calibri"/>
                     <w:color w:themeColor="background1" w:themeShade="80" w:val="808080"/>
                     <w:kern w:val="0"/>
                     <w:sz w:val="20"/>
                     <w:szCs w:val="20"/>
                     <w:lang w:val="es-ES" w:eastAsia="es-ES" w:bidi="ar-SA"/>
                   </w:rPr>
-                  <w:t>Elija un elemento.</w:t>
                 </w:r>
               </w:sdtContent>
             </w:sdt>
@@ -1769,6 +1797,17 @@
                 <w:rFonts w:ascii="Calibri" w:hAnsi="Calibri" w:asciiTheme="minorHAnsi" w:hAnsiTheme="minorHAnsi"/>
               </w:rPr>
             </w:pPr>
+            <w:r>
+              <w:rPr>
+                <w:rFonts w:eastAsia="Times New Roman" w:cs="Times New Roman" w:ascii="Calibri" w:hAnsi="Calibri"/>
+                <w:color w:themeColor="background1" w:themeShade="80" w:val="808080"/>
+                <w:kern w:val="0"/>
+                <w:sz w:val="20"/>
+                <w:szCs w:val="20"/>
+                <w:lang w:val="es-ES" w:eastAsia="es-ES" w:bidi="ar-SA"/>
+              </w:rPr>
+              <w:t>Cálculo integral</w:t>
+            </w:r>
             <w:sdt>
               <w:sdtPr>
                 <w:placeholder>
@@ -1796,7 +1835,6 @@
                     <w:szCs w:val="20"/>
                     <w:lang w:val="es-ES" w:eastAsia="es-ES" w:bidi="ar-SA"/>
                   </w:rPr>
-                  <w:t>Prerrequisitos con nombre y código en MARES.</w:t>
                 </w:r>
               </w:sdtContent>
             </w:sdt>
@@ -2064,7 +2102,6 @@
                   <w:docPart w:val="6C219CB9CB3E4FCCB23DCA005413741D"/>
                 </w:placeholder>
                 <w:id w:val="-2119747275"/>
-                <w:showingPlcHdr/>
               </w:sdtPr>
               <w:sdtContent>
                 <w:r>
@@ -2077,6 +2114,15 @@
                 </w:r>
                 <w:r>
                   <w:rPr>
+                    <w:rFonts w:eastAsia="Times New Roman" w:cs="Times New Roman" w:ascii="Calibri" w:hAnsi="Calibri" w:asciiTheme="minorHAnsi" w:hAnsiTheme="minorHAnsi"/>
+                    <w:kern w:val="0"/>
+                    <w:szCs w:val="20"/>
+                    <w:lang w:val="es-ES" w:eastAsia="es-ES" w:bidi="ar-SA"/>
+                  </w:rPr>
+                  <w:t>5</w:t>
+                </w:r>
+                <w:r>
+                  <w:rPr>
                     <w:rStyle w:val="PlaceholderText"/>
                     <w:rFonts w:eastAsia="Times New Roman" w:cs="Times New Roman" w:ascii="Calibri" w:hAnsi="Calibri"/>
                     <w:kern w:val="0"/>
@@ -2084,7 +2130,6 @@
                     <w:szCs w:val="20"/>
                     <w:lang w:val="es-ES" w:eastAsia="es-ES" w:bidi="ar-SA"/>
                   </w:rPr>
-                  <w:t>Número</w:t>
                 </w:r>
               </w:sdtContent>
             </w:sdt>
@@ -2143,7 +2188,6 @@
                 <w:placeholder>
                   <w:docPart w:val="695B84140CCB4BCE85DD46F9BF78EB2A"/>
                 </w:placeholder>
-                <w:showingPlcHdr/>
                 <w:text/>
               </w:sdtPr>
               <w:sdtContent>
@@ -2166,7 +2210,7 @@
                     <w:szCs w:val="20"/>
                     <w:lang w:val="es-ES" w:eastAsia="es-ES" w:bidi="ar-SA"/>
                   </w:rPr>
-                  <w:t>Número</w:t>
+                  <w:t>4</w:t>
                 </w:r>
               </w:sdtContent>
             </w:sdt>
@@ -2222,6 +2266,15 @@
                 <w:lang w:val="es-ES" w:eastAsia="es-ES" w:bidi="ar-SA"/>
               </w:rPr>
               <w:t xml:space="preserve"> </w:t>
+            </w:r>
+            <w:r>
+              <w:rPr>
+                <w:rFonts w:eastAsia="Times New Roman" w:cs="Times New Roman" w:ascii="Calibri" w:hAnsi="Calibri" w:asciiTheme="minorHAnsi" w:hAnsiTheme="minorHAnsi"/>
+                <w:kern w:val="0"/>
+                <w:szCs w:val="20"/>
+                <w:lang w:val="es-ES" w:eastAsia="es-ES" w:bidi="ar-SA"/>
+              </w:rPr>
+              <w:t>9</w:t>
             </w:r>
             <w:sdt>
               <w:sdtPr>
@@ -2248,7 +2301,6 @@
                     <w:szCs w:val="20"/>
                     <w:lang w:val="es-ES" w:eastAsia="es-ES" w:bidi="ar-SA"/>
                   </w:rPr>
-                  <w:t>Número (suma de las horas de interacción estudiante-profesor y de trabajo independiente).</w:t>
                 </w:r>
               </w:sdtContent>
             </w:sdt>
@@ -2737,6 +2789,731 @@
                 <w:szCs w:val="22"/>
                 <w:lang w:val="es-ES" w:eastAsia="es-ES" w:bidi="ar-SA"/>
               </w:rPr>
+              <w:t>Título del Curso: Cálculo Vectorial para Ingenieros Agropecuarios</w:t>
+            </w:r>
+          </w:p>
+          <w:p>
+            <w:pPr>
+              <w:pStyle w:val="Normal"/>
+              <w:widowControl/>
+              <w:spacing w:before="0" w:after="0"/>
+              <w:jc w:val="both"/>
+              <w:rPr>
+                <w:rFonts w:ascii="Calibri" w:hAnsi="Calibri" w:asciiTheme="minorHAnsi" w:hAnsiTheme="minorHAnsi"/>
+                <w:sz w:val="22"/>
+                <w:szCs w:val="22"/>
+              </w:rPr>
+            </w:pPr>
+            <w:r>
+              <w:rPr>
+                <w:rFonts w:eastAsia="Times New Roman" w:cs="Times New Roman" w:ascii="Calibri" w:hAnsi="Calibri"/>
+                <w:kern w:val="0"/>
+                <w:sz w:val="22"/>
+                <w:szCs w:val="22"/>
+                <w:lang w:val="es-ES" w:eastAsia="es-ES" w:bidi="ar-SA"/>
+              </w:rPr>
+            </w:r>
+          </w:p>
+          <w:p>
+            <w:pPr>
+              <w:pStyle w:val="Normal"/>
+              <w:widowControl/>
+              <w:spacing w:before="0" w:after="0"/>
+              <w:jc w:val="both"/>
+              <w:rPr>
+                <w:rFonts w:ascii="Calibri" w:hAnsi="Calibri" w:asciiTheme="minorHAnsi" w:hAnsiTheme="minorHAnsi"/>
+                <w:sz w:val="22"/>
+                <w:szCs w:val="22"/>
+              </w:rPr>
+            </w:pPr>
+            <w:r>
+              <w:rPr>
+                <w:rFonts w:eastAsia="Times New Roman" w:cs="Times New Roman" w:ascii="Calibri" w:hAnsi="Calibri"/>
+                <w:kern w:val="0"/>
+                <w:sz w:val="22"/>
+                <w:szCs w:val="22"/>
+                <w:lang w:val="es-ES" w:eastAsia="es-ES" w:bidi="ar-SA"/>
+              </w:rPr>
+              <w:t>Descripción del Curso:</w:t>
+            </w:r>
+          </w:p>
+          <w:p>
+            <w:pPr>
+              <w:pStyle w:val="Normal"/>
+              <w:widowControl/>
+              <w:spacing w:before="0" w:after="0"/>
+              <w:jc w:val="both"/>
+              <w:rPr>
+                <w:rFonts w:ascii="Calibri" w:hAnsi="Calibri" w:asciiTheme="minorHAnsi" w:hAnsiTheme="minorHAnsi"/>
+                <w:sz w:val="22"/>
+                <w:szCs w:val="22"/>
+              </w:rPr>
+            </w:pPr>
+            <w:r>
+              <w:rPr>
+                <w:rFonts w:eastAsia="Times New Roman" w:cs="Times New Roman" w:ascii="Calibri" w:hAnsi="Calibri"/>
+                <w:kern w:val="0"/>
+                <w:sz w:val="22"/>
+                <w:szCs w:val="22"/>
+                <w:lang w:val="es-ES" w:eastAsia="es-ES" w:bidi="ar-SA"/>
+              </w:rPr>
+              <w:t>El curso de Cálculo Vectorial para Ingenieros Agropecuarios en el campus Caucasia de la Universidad de Antioquia se diseñará con un enfoque pedagógico innovador que integre recursos tecnológicos y metodologías activas para potenciar el aprendizaje de los estudiantes. Este curso se basará en el texto de Cálculo de Larson, que proporcionará una sólida base teórica, y se complementará con actividades prácticas utilizando el lenguaje de programación Python y cuadernos Jupyter.</w:t>
+            </w:r>
+          </w:p>
+          <w:p>
+            <w:pPr>
+              <w:pStyle w:val="Normal"/>
+              <w:widowControl/>
+              <w:spacing w:before="0" w:after="0"/>
+              <w:jc w:val="both"/>
+              <w:rPr>
+                <w:rFonts w:ascii="Calibri" w:hAnsi="Calibri" w:asciiTheme="minorHAnsi" w:hAnsiTheme="minorHAnsi"/>
+                <w:sz w:val="22"/>
+                <w:szCs w:val="22"/>
+              </w:rPr>
+            </w:pPr>
+            <w:r>
+              <w:rPr>
+                <w:rFonts w:eastAsia="Times New Roman" w:cs="Times New Roman" w:ascii="Calibri" w:hAnsi="Calibri"/>
+                <w:kern w:val="0"/>
+                <w:sz w:val="22"/>
+                <w:szCs w:val="22"/>
+                <w:lang w:val="es-ES" w:eastAsia="es-ES" w:bidi="ar-SA"/>
+              </w:rPr>
+            </w:r>
+          </w:p>
+          <w:p>
+            <w:pPr>
+              <w:pStyle w:val="Normal"/>
+              <w:widowControl/>
+              <w:spacing w:before="0" w:after="0"/>
+              <w:jc w:val="both"/>
+              <w:rPr>
+                <w:rFonts w:ascii="Calibri" w:hAnsi="Calibri" w:asciiTheme="minorHAnsi" w:hAnsiTheme="minorHAnsi"/>
+                <w:sz w:val="22"/>
+                <w:szCs w:val="22"/>
+              </w:rPr>
+            </w:pPr>
+            <w:r>
+              <w:rPr>
+                <w:rFonts w:eastAsia="Times New Roman" w:cs="Times New Roman" w:ascii="Calibri" w:hAnsi="Calibri"/>
+                <w:kern w:val="0"/>
+                <w:sz w:val="22"/>
+                <w:szCs w:val="22"/>
+                <w:lang w:val="es-ES" w:eastAsia="es-ES" w:bidi="ar-SA"/>
+              </w:rPr>
+              <w:t>Enfoque Pedagógico:</w:t>
+            </w:r>
+          </w:p>
+          <w:p>
+            <w:pPr>
+              <w:pStyle w:val="Normal"/>
+              <w:widowControl/>
+              <w:spacing w:before="0" w:after="0"/>
+              <w:jc w:val="both"/>
+              <w:rPr>
+                <w:rFonts w:ascii="Calibri" w:hAnsi="Calibri" w:asciiTheme="minorHAnsi" w:hAnsiTheme="minorHAnsi"/>
+                <w:sz w:val="22"/>
+                <w:szCs w:val="22"/>
+              </w:rPr>
+            </w:pPr>
+            <w:r>
+              <w:rPr>
+                <w:rFonts w:eastAsia="Times New Roman" w:cs="Times New Roman" w:ascii="Calibri" w:hAnsi="Calibri"/>
+                <w:kern w:val="0"/>
+                <w:sz w:val="22"/>
+                <w:szCs w:val="22"/>
+                <w:lang w:val="es-ES" w:eastAsia="es-ES" w:bidi="ar-SA"/>
+              </w:rPr>
+              <w:t xml:space="preserve">El curso adoptará un enfoque de aula invertida, donde los estudiantes revisarán material teórico y resolverán problemas prácticos antes de las clases presenciales. Este material estará disponible en cuadernos Jupyter alojados en el repositorio "calculo" </w:t>
+            </w:r>
+            <w:r>
+              <w:rPr>
+                <w:rFonts w:eastAsia="Times New Roman" w:cs="Times New Roman" w:ascii="Calibri" w:hAnsi="Calibri"/>
+                <w:kern w:val="0"/>
+                <w:sz w:val="22"/>
+                <w:szCs w:val="22"/>
+                <w:lang w:val="es-ES" w:eastAsia="es-ES" w:bidi="ar-SA"/>
+              </w:rPr>
+              <w:t>(https://github.com/marco-canas/calculo)</w:t>
+            </w:r>
+            <w:r>
+              <w:rPr>
+                <w:rFonts w:eastAsia="Times New Roman" w:cs="Times New Roman" w:ascii="Calibri" w:hAnsi="Calibri"/>
+                <w:kern w:val="0"/>
+                <w:sz w:val="22"/>
+                <w:szCs w:val="22"/>
+                <w:lang w:val="es-ES" w:eastAsia="es-ES" w:bidi="ar-SA"/>
+              </w:rPr>
+              <w:t xml:space="preserve"> en GitHub. Los estudiantes también tendrán acceso a video clases alojadas en la red social YouTube </w:t>
+            </w:r>
+            <w:r>
+              <w:rPr>
+                <w:rFonts w:eastAsia="Times New Roman" w:cs="Times New Roman" w:ascii="Calibri" w:hAnsi="Calibri"/>
+                <w:kern w:val="0"/>
+                <w:sz w:val="22"/>
+                <w:szCs w:val="22"/>
+                <w:lang w:val="es-ES" w:eastAsia="es-ES" w:bidi="ar-SA"/>
+              </w:rPr>
+              <w:t>()</w:t>
+            </w:r>
+            <w:r>
+              <w:rPr>
+                <w:rFonts w:eastAsia="Times New Roman" w:cs="Times New Roman" w:ascii="Calibri" w:hAnsi="Calibri"/>
+                <w:kern w:val="0"/>
+                <w:sz w:val="22"/>
+                <w:szCs w:val="22"/>
+                <w:lang w:val="es-ES" w:eastAsia="es-ES" w:bidi="ar-SA"/>
+              </w:rPr>
+              <w:t>, donde se explicarán los conceptos clave y se resolverán ejercicios paso a paso.</w:t>
+            </w:r>
+          </w:p>
+          <w:p>
+            <w:pPr>
+              <w:pStyle w:val="Normal"/>
+              <w:widowControl/>
+              <w:spacing w:before="0" w:after="0"/>
+              <w:jc w:val="both"/>
+              <w:rPr>
+                <w:rFonts w:ascii="Calibri" w:hAnsi="Calibri" w:asciiTheme="minorHAnsi" w:hAnsiTheme="minorHAnsi"/>
+                <w:sz w:val="22"/>
+                <w:szCs w:val="22"/>
+              </w:rPr>
+            </w:pPr>
+            <w:r>
+              <w:rPr>
+                <w:rFonts w:eastAsia="Times New Roman" w:cs="Times New Roman" w:ascii="Calibri" w:hAnsi="Calibri"/>
+                <w:kern w:val="0"/>
+                <w:sz w:val="22"/>
+                <w:szCs w:val="22"/>
+                <w:lang w:val="es-ES" w:eastAsia="es-ES" w:bidi="ar-SA"/>
+              </w:rPr>
+            </w:r>
+          </w:p>
+          <w:p>
+            <w:pPr>
+              <w:pStyle w:val="Normal"/>
+              <w:widowControl/>
+              <w:spacing w:before="0" w:after="0"/>
+              <w:jc w:val="both"/>
+              <w:rPr>
+                <w:rFonts w:ascii="Calibri" w:hAnsi="Calibri" w:asciiTheme="minorHAnsi" w:hAnsiTheme="minorHAnsi"/>
+                <w:sz w:val="22"/>
+                <w:szCs w:val="22"/>
+              </w:rPr>
+            </w:pPr>
+            <w:r>
+              <w:rPr>
+                <w:rFonts w:eastAsia="Times New Roman" w:cs="Times New Roman" w:ascii="Calibri" w:hAnsi="Calibri"/>
+                <w:kern w:val="0"/>
+                <w:sz w:val="22"/>
+                <w:szCs w:val="22"/>
+                <w:lang w:val="es-ES" w:eastAsia="es-ES" w:bidi="ar-SA"/>
+              </w:rPr>
+              <w:t>Metodología de Enseñanza:</w:t>
+            </w:r>
+          </w:p>
+          <w:p>
+            <w:pPr>
+              <w:pStyle w:val="Normal"/>
+              <w:widowControl/>
+              <w:spacing w:before="0" w:after="0"/>
+              <w:jc w:val="both"/>
+              <w:rPr>
+                <w:rFonts w:ascii="Calibri" w:hAnsi="Calibri" w:asciiTheme="minorHAnsi" w:hAnsiTheme="minorHAnsi"/>
+                <w:sz w:val="22"/>
+                <w:szCs w:val="22"/>
+              </w:rPr>
+            </w:pPr>
+            <w:r>
+              <w:rPr>
+                <w:rFonts w:eastAsia="Times New Roman" w:cs="Times New Roman" w:ascii="Calibri" w:hAnsi="Calibri"/>
+                <w:kern w:val="0"/>
+                <w:sz w:val="22"/>
+                <w:szCs w:val="22"/>
+                <w:lang w:val="es-ES" w:eastAsia="es-ES" w:bidi="ar-SA"/>
+              </w:rPr>
+              <w:t>1. **Aula Invertida:** Los estudiantes revisarán el contenido teórico y resolverán ejercicios prácticos antes de cada clase presencial utilizando los recursos en línea.</w:t>
+            </w:r>
+          </w:p>
+          <w:p>
+            <w:pPr>
+              <w:pStyle w:val="Normal"/>
+              <w:widowControl/>
+              <w:spacing w:before="0" w:after="0"/>
+              <w:jc w:val="both"/>
+              <w:rPr>
+                <w:rFonts w:ascii="Calibri" w:hAnsi="Calibri" w:asciiTheme="minorHAnsi" w:hAnsiTheme="minorHAnsi"/>
+                <w:sz w:val="22"/>
+                <w:szCs w:val="22"/>
+              </w:rPr>
+            </w:pPr>
+            <w:r>
+              <w:rPr>
+                <w:rFonts w:eastAsia="Times New Roman" w:cs="Times New Roman" w:ascii="Calibri" w:hAnsi="Calibri"/>
+                <w:kern w:val="0"/>
+                <w:sz w:val="22"/>
+                <w:szCs w:val="22"/>
+                <w:lang w:val="es-ES" w:eastAsia="es-ES" w:bidi="ar-SA"/>
+              </w:rPr>
+              <w:t>2. **Aprendizaje Basado en Problemas (ABP):** Se presentarán problemas del mundo real relacionados con la ingeniería agropecuaria que requieran el uso de conceptos de cálculo vectorial para su solución.</w:t>
+            </w:r>
+          </w:p>
+          <w:p>
+            <w:pPr>
+              <w:pStyle w:val="Normal"/>
+              <w:widowControl/>
+              <w:spacing w:before="0" w:after="0"/>
+              <w:jc w:val="both"/>
+              <w:rPr>
+                <w:rFonts w:ascii="Calibri" w:hAnsi="Calibri" w:asciiTheme="minorHAnsi" w:hAnsiTheme="minorHAnsi"/>
+                <w:sz w:val="22"/>
+                <w:szCs w:val="22"/>
+              </w:rPr>
+            </w:pPr>
+            <w:r>
+              <w:rPr>
+                <w:rFonts w:eastAsia="Times New Roman" w:cs="Times New Roman" w:ascii="Calibri" w:hAnsi="Calibri"/>
+                <w:kern w:val="0"/>
+                <w:sz w:val="22"/>
+                <w:szCs w:val="22"/>
+                <w:lang w:val="es-ES" w:eastAsia="es-ES" w:bidi="ar-SA"/>
+              </w:rPr>
+              <w:t>3. **Desarrollo del Pensamiento Computacional:** Se enseñará a los estudiantes a utilizar el lenguaje de programación Python para resolver problemas matemáticos y realizar análisis numéricos.</w:t>
+            </w:r>
+          </w:p>
+          <w:p>
+            <w:pPr>
+              <w:pStyle w:val="Normal"/>
+              <w:widowControl/>
+              <w:spacing w:before="0" w:after="0"/>
+              <w:jc w:val="both"/>
+              <w:rPr>
+                <w:rFonts w:ascii="Calibri" w:hAnsi="Calibri" w:asciiTheme="minorHAnsi" w:hAnsiTheme="minorHAnsi"/>
+                <w:sz w:val="22"/>
+                <w:szCs w:val="22"/>
+              </w:rPr>
+            </w:pPr>
+            <w:r>
+              <w:rPr>
+                <w:rFonts w:eastAsia="Times New Roman" w:cs="Times New Roman" w:ascii="Calibri" w:hAnsi="Calibri"/>
+                <w:kern w:val="0"/>
+                <w:sz w:val="22"/>
+                <w:szCs w:val="22"/>
+                <w:lang w:val="es-ES" w:eastAsia="es-ES" w:bidi="ar-SA"/>
+              </w:rPr>
+              <w:t>4. **Comunicación Científica:** Se fomentará la comunicación efectiva de los resultados y conclusiones a través de informes técnicos, presentaciones orales y documentos científicos.</w:t>
+            </w:r>
+          </w:p>
+          <w:p>
+            <w:pPr>
+              <w:pStyle w:val="Normal"/>
+              <w:widowControl/>
+              <w:spacing w:before="0" w:after="0"/>
+              <w:jc w:val="both"/>
+              <w:rPr>
+                <w:rFonts w:ascii="Calibri" w:hAnsi="Calibri" w:asciiTheme="minorHAnsi" w:hAnsiTheme="minorHAnsi"/>
+                <w:sz w:val="22"/>
+                <w:szCs w:val="22"/>
+              </w:rPr>
+            </w:pPr>
+            <w:r>
+              <w:rPr>
+                <w:rFonts w:eastAsia="Times New Roman" w:cs="Times New Roman" w:ascii="Calibri" w:hAnsi="Calibri"/>
+                <w:kern w:val="0"/>
+                <w:sz w:val="22"/>
+                <w:szCs w:val="22"/>
+                <w:lang w:val="es-ES" w:eastAsia="es-ES" w:bidi="ar-SA"/>
+              </w:rPr>
+              <w:t>5. **Uso de Elementos de Ciencia Abierta:** Se promoverá el acceso abierto a los recursos educativos y la colaboración entre estudiantes para compartir conocimientos y experiencias.</w:t>
+            </w:r>
+          </w:p>
+          <w:p>
+            <w:pPr>
+              <w:pStyle w:val="Normal"/>
+              <w:widowControl/>
+              <w:spacing w:before="0" w:after="0"/>
+              <w:jc w:val="both"/>
+              <w:rPr>
+                <w:rFonts w:ascii="Calibri" w:hAnsi="Calibri" w:asciiTheme="minorHAnsi" w:hAnsiTheme="minorHAnsi"/>
+                <w:sz w:val="22"/>
+                <w:szCs w:val="22"/>
+              </w:rPr>
+            </w:pPr>
+            <w:r>
+              <w:rPr>
+                <w:rFonts w:eastAsia="Times New Roman" w:cs="Times New Roman" w:ascii="Calibri" w:hAnsi="Calibri"/>
+                <w:kern w:val="0"/>
+                <w:sz w:val="22"/>
+                <w:szCs w:val="22"/>
+                <w:lang w:val="es-ES" w:eastAsia="es-ES" w:bidi="ar-SA"/>
+              </w:rPr>
+            </w:r>
+          </w:p>
+          <w:p>
+            <w:pPr>
+              <w:pStyle w:val="Normal"/>
+              <w:widowControl/>
+              <w:spacing w:before="0" w:after="0"/>
+              <w:jc w:val="both"/>
+              <w:rPr>
+                <w:rFonts w:ascii="Calibri" w:hAnsi="Calibri" w:asciiTheme="minorHAnsi" w:hAnsiTheme="minorHAnsi"/>
+                <w:sz w:val="22"/>
+                <w:szCs w:val="22"/>
+              </w:rPr>
+            </w:pPr>
+            <w:r>
+              <w:rPr>
+                <w:rFonts w:eastAsia="Times New Roman" w:cs="Times New Roman" w:ascii="Calibri" w:hAnsi="Calibri"/>
+                <w:kern w:val="0"/>
+                <w:sz w:val="22"/>
+                <w:szCs w:val="22"/>
+                <w:lang w:val="es-ES" w:eastAsia="es-ES" w:bidi="ar-SA"/>
+              </w:rPr>
+              <w:t>Contenido del Curso:</w:t>
+            </w:r>
+          </w:p>
+          <w:p>
+            <w:pPr>
+              <w:pStyle w:val="Normal"/>
+              <w:widowControl/>
+              <w:spacing w:before="0" w:after="0"/>
+              <w:jc w:val="both"/>
+              <w:rPr>
+                <w:rFonts w:ascii="Calibri" w:hAnsi="Calibri" w:asciiTheme="minorHAnsi" w:hAnsiTheme="minorHAnsi"/>
+                <w:sz w:val="22"/>
+                <w:szCs w:val="22"/>
+              </w:rPr>
+            </w:pPr>
+            <w:r>
+              <w:rPr>
+                <w:rFonts w:eastAsia="Times New Roman" w:cs="Times New Roman" w:ascii="Calibri" w:hAnsi="Calibri"/>
+                <w:kern w:val="0"/>
+                <w:sz w:val="22"/>
+                <w:szCs w:val="22"/>
+                <w:lang w:val="es-ES" w:eastAsia="es-ES" w:bidi="ar-SA"/>
+              </w:rPr>
+              <w:t>El curso cubrirá los siguientes temas, entre otros:</w:t>
+            </w:r>
+          </w:p>
+          <w:p>
+            <w:pPr>
+              <w:pStyle w:val="Normal"/>
+              <w:widowControl/>
+              <w:spacing w:before="0" w:after="0"/>
+              <w:jc w:val="both"/>
+              <w:rPr>
+                <w:rFonts w:ascii="Calibri" w:hAnsi="Calibri" w:asciiTheme="minorHAnsi" w:hAnsiTheme="minorHAnsi"/>
+                <w:sz w:val="22"/>
+                <w:szCs w:val="22"/>
+              </w:rPr>
+            </w:pPr>
+            <w:r>
+              <w:rPr>
+                <w:rFonts w:eastAsia="Times New Roman" w:cs="Times New Roman" w:ascii="Calibri" w:hAnsi="Calibri"/>
+                <w:kern w:val="0"/>
+                <w:sz w:val="22"/>
+                <w:szCs w:val="22"/>
+                <w:lang w:val="es-ES" w:eastAsia="es-ES" w:bidi="ar-SA"/>
+              </w:rPr>
+              <w:t>- Vectores en el plano y en el espacio.</w:t>
+            </w:r>
+          </w:p>
+          <w:p>
+            <w:pPr>
+              <w:pStyle w:val="Normal"/>
+              <w:widowControl/>
+              <w:spacing w:before="0" w:after="0"/>
+              <w:jc w:val="both"/>
+              <w:rPr>
+                <w:rFonts w:ascii="Calibri" w:hAnsi="Calibri" w:asciiTheme="minorHAnsi" w:hAnsiTheme="minorHAnsi"/>
+                <w:sz w:val="22"/>
+                <w:szCs w:val="22"/>
+              </w:rPr>
+            </w:pPr>
+            <w:r>
+              <w:rPr>
+                <w:rFonts w:eastAsia="Times New Roman" w:cs="Times New Roman" w:ascii="Calibri" w:hAnsi="Calibri"/>
+                <w:kern w:val="0"/>
+                <w:sz w:val="22"/>
+                <w:szCs w:val="22"/>
+                <w:lang w:val="es-ES" w:eastAsia="es-ES" w:bidi="ar-SA"/>
+              </w:rPr>
+              <w:t>- Operaciones vectoriales: suma, resta, producto punto y producto cruz.</w:t>
+            </w:r>
+          </w:p>
+          <w:p>
+            <w:pPr>
+              <w:pStyle w:val="Normal"/>
+              <w:widowControl/>
+              <w:spacing w:before="0" w:after="0"/>
+              <w:jc w:val="both"/>
+              <w:rPr>
+                <w:rFonts w:ascii="Calibri" w:hAnsi="Calibri" w:asciiTheme="minorHAnsi" w:hAnsiTheme="minorHAnsi"/>
+                <w:sz w:val="22"/>
+                <w:szCs w:val="22"/>
+              </w:rPr>
+            </w:pPr>
+            <w:r>
+              <w:rPr>
+                <w:rFonts w:eastAsia="Times New Roman" w:cs="Times New Roman" w:ascii="Calibri" w:hAnsi="Calibri"/>
+                <w:kern w:val="0"/>
+                <w:sz w:val="22"/>
+                <w:szCs w:val="22"/>
+                <w:lang w:val="es-ES" w:eastAsia="es-ES" w:bidi="ar-SA"/>
+              </w:rPr>
+              <w:t>- Funciones vectoriales y sus derivadas.</w:t>
+            </w:r>
+          </w:p>
+          <w:p>
+            <w:pPr>
+              <w:pStyle w:val="Normal"/>
+              <w:widowControl/>
+              <w:spacing w:before="0" w:after="0"/>
+              <w:jc w:val="both"/>
+              <w:rPr>
+                <w:rFonts w:ascii="Calibri" w:hAnsi="Calibri" w:asciiTheme="minorHAnsi" w:hAnsiTheme="minorHAnsi"/>
+                <w:sz w:val="22"/>
+                <w:szCs w:val="22"/>
+              </w:rPr>
+            </w:pPr>
+            <w:r>
+              <w:rPr>
+                <w:rFonts w:eastAsia="Times New Roman" w:cs="Times New Roman" w:ascii="Calibri" w:hAnsi="Calibri"/>
+                <w:kern w:val="0"/>
+                <w:sz w:val="22"/>
+                <w:szCs w:val="22"/>
+                <w:lang w:val="es-ES" w:eastAsia="es-ES" w:bidi="ar-SA"/>
+              </w:rPr>
+              <w:t>- Integrales de línea y de superficie.</w:t>
+            </w:r>
+          </w:p>
+          <w:p>
+            <w:pPr>
+              <w:pStyle w:val="Normal"/>
+              <w:widowControl/>
+              <w:spacing w:before="0" w:after="0"/>
+              <w:jc w:val="both"/>
+              <w:rPr>
+                <w:rFonts w:ascii="Calibri" w:hAnsi="Calibri" w:asciiTheme="minorHAnsi" w:hAnsiTheme="minorHAnsi"/>
+                <w:sz w:val="22"/>
+                <w:szCs w:val="22"/>
+              </w:rPr>
+            </w:pPr>
+            <w:r>
+              <w:rPr>
+                <w:rFonts w:eastAsia="Times New Roman" w:cs="Times New Roman" w:ascii="Calibri" w:hAnsi="Calibri"/>
+                <w:kern w:val="0"/>
+                <w:sz w:val="22"/>
+                <w:szCs w:val="22"/>
+                <w:lang w:val="es-ES" w:eastAsia="es-ES" w:bidi="ar-SA"/>
+              </w:rPr>
+              <w:t>- Teorema de Stokes y teorema de la divergencia.</w:t>
+            </w:r>
+          </w:p>
+          <w:p>
+            <w:pPr>
+              <w:pStyle w:val="Normal"/>
+              <w:widowControl/>
+              <w:spacing w:before="0" w:after="0"/>
+              <w:jc w:val="both"/>
+              <w:rPr>
+                <w:rFonts w:ascii="Calibri" w:hAnsi="Calibri" w:asciiTheme="minorHAnsi" w:hAnsiTheme="minorHAnsi"/>
+                <w:sz w:val="22"/>
+                <w:szCs w:val="22"/>
+              </w:rPr>
+            </w:pPr>
+            <w:r>
+              <w:rPr>
+                <w:rFonts w:eastAsia="Times New Roman" w:cs="Times New Roman" w:ascii="Calibri" w:hAnsi="Calibri"/>
+                <w:kern w:val="0"/>
+                <w:sz w:val="22"/>
+                <w:szCs w:val="22"/>
+                <w:lang w:val="es-ES" w:eastAsia="es-ES" w:bidi="ar-SA"/>
+              </w:rPr>
+            </w:r>
+          </w:p>
+          <w:p>
+            <w:pPr>
+              <w:pStyle w:val="Normal"/>
+              <w:widowControl/>
+              <w:spacing w:before="0" w:after="0"/>
+              <w:jc w:val="both"/>
+              <w:rPr>
+                <w:rFonts w:ascii="Calibri" w:hAnsi="Calibri" w:asciiTheme="minorHAnsi" w:hAnsiTheme="minorHAnsi"/>
+                <w:sz w:val="22"/>
+                <w:szCs w:val="22"/>
+              </w:rPr>
+            </w:pPr>
+            <w:r>
+              <w:rPr>
+                <w:rFonts w:eastAsia="Times New Roman" w:cs="Times New Roman" w:ascii="Calibri" w:hAnsi="Calibri"/>
+                <w:kern w:val="0"/>
+                <w:sz w:val="22"/>
+                <w:szCs w:val="22"/>
+                <w:lang w:val="es-ES" w:eastAsia="es-ES" w:bidi="ar-SA"/>
+              </w:rPr>
+              <w:t>Evaluación:</w:t>
+            </w:r>
+          </w:p>
+          <w:p>
+            <w:pPr>
+              <w:pStyle w:val="Normal"/>
+              <w:widowControl/>
+              <w:spacing w:before="0" w:after="0"/>
+              <w:jc w:val="both"/>
+              <w:rPr>
+                <w:rFonts w:ascii="Calibri" w:hAnsi="Calibri" w:asciiTheme="minorHAnsi" w:hAnsiTheme="minorHAnsi"/>
+                <w:sz w:val="22"/>
+                <w:szCs w:val="22"/>
+              </w:rPr>
+            </w:pPr>
+            <w:r>
+              <w:rPr>
+                <w:rFonts w:eastAsia="Times New Roman" w:cs="Times New Roman" w:ascii="Calibri" w:hAnsi="Calibri"/>
+                <w:kern w:val="0"/>
+                <w:sz w:val="22"/>
+                <w:szCs w:val="22"/>
+                <w:lang w:val="es-ES" w:eastAsia="es-ES" w:bidi="ar-SA"/>
+              </w:rPr>
+              <w:t>La evaluación del curso se realizará a través de:</w:t>
+            </w:r>
+          </w:p>
+          <w:p>
+            <w:pPr>
+              <w:pStyle w:val="Normal"/>
+              <w:widowControl/>
+              <w:spacing w:before="0" w:after="0"/>
+              <w:jc w:val="both"/>
+              <w:rPr>
+                <w:rFonts w:ascii="Calibri" w:hAnsi="Calibri" w:asciiTheme="minorHAnsi" w:hAnsiTheme="minorHAnsi"/>
+                <w:sz w:val="22"/>
+                <w:szCs w:val="22"/>
+              </w:rPr>
+            </w:pPr>
+            <w:r>
+              <w:rPr>
+                <w:rFonts w:eastAsia="Times New Roman" w:cs="Times New Roman" w:ascii="Calibri" w:hAnsi="Calibri"/>
+                <w:kern w:val="0"/>
+                <w:sz w:val="22"/>
+                <w:szCs w:val="22"/>
+                <w:lang w:val="es-ES" w:eastAsia="es-ES" w:bidi="ar-SA"/>
+              </w:rPr>
+              <w:t>- Participación en actividades en línea y en clases presenciales.</w:t>
+            </w:r>
+          </w:p>
+          <w:p>
+            <w:pPr>
+              <w:pStyle w:val="Normal"/>
+              <w:widowControl/>
+              <w:spacing w:before="0" w:after="0"/>
+              <w:jc w:val="both"/>
+              <w:rPr>
+                <w:rFonts w:ascii="Calibri" w:hAnsi="Calibri" w:asciiTheme="minorHAnsi" w:hAnsiTheme="minorHAnsi"/>
+                <w:sz w:val="22"/>
+                <w:szCs w:val="22"/>
+              </w:rPr>
+            </w:pPr>
+            <w:r>
+              <w:rPr>
+                <w:rFonts w:eastAsia="Times New Roman" w:cs="Times New Roman" w:ascii="Calibri" w:hAnsi="Calibri"/>
+                <w:kern w:val="0"/>
+                <w:sz w:val="22"/>
+                <w:szCs w:val="22"/>
+                <w:lang w:val="es-ES" w:eastAsia="es-ES" w:bidi="ar-SA"/>
+              </w:rPr>
+              <w:t>- Resolución de problemas prácticos individuales y en grupos.</w:t>
+            </w:r>
+          </w:p>
+          <w:p>
+            <w:pPr>
+              <w:pStyle w:val="Normal"/>
+              <w:widowControl/>
+              <w:spacing w:before="0" w:after="0"/>
+              <w:jc w:val="both"/>
+              <w:rPr>
+                <w:rFonts w:ascii="Calibri" w:hAnsi="Calibri" w:asciiTheme="minorHAnsi" w:hAnsiTheme="minorHAnsi"/>
+                <w:sz w:val="22"/>
+                <w:szCs w:val="22"/>
+              </w:rPr>
+            </w:pPr>
+            <w:r>
+              <w:rPr>
+                <w:rFonts w:eastAsia="Times New Roman" w:cs="Times New Roman" w:ascii="Calibri" w:hAnsi="Calibri"/>
+                <w:kern w:val="0"/>
+                <w:sz w:val="22"/>
+                <w:szCs w:val="22"/>
+                <w:lang w:val="es-ES" w:eastAsia="es-ES" w:bidi="ar-SA"/>
+              </w:rPr>
+              <w:t>- Proyectos de aplicación de cálculo vectorial en problemas de ingeniería agropecuaria.</w:t>
+            </w:r>
+          </w:p>
+          <w:p>
+            <w:pPr>
+              <w:pStyle w:val="Normal"/>
+              <w:widowControl/>
+              <w:spacing w:before="0" w:after="0"/>
+              <w:jc w:val="both"/>
+              <w:rPr>
+                <w:rFonts w:ascii="Calibri" w:hAnsi="Calibri" w:asciiTheme="minorHAnsi" w:hAnsiTheme="minorHAnsi"/>
+                <w:sz w:val="22"/>
+                <w:szCs w:val="22"/>
+              </w:rPr>
+            </w:pPr>
+            <w:r>
+              <w:rPr>
+                <w:rFonts w:eastAsia="Times New Roman" w:cs="Times New Roman" w:ascii="Calibri" w:hAnsi="Calibri"/>
+                <w:kern w:val="0"/>
+                <w:sz w:val="22"/>
+                <w:szCs w:val="22"/>
+                <w:lang w:val="es-ES" w:eastAsia="es-ES" w:bidi="ar-SA"/>
+              </w:rPr>
+              <w:t>- Exámenes escritos y presentaciones orales.</w:t>
+            </w:r>
+          </w:p>
+          <w:p>
+            <w:pPr>
+              <w:pStyle w:val="Normal"/>
+              <w:widowControl/>
+              <w:spacing w:before="0" w:after="0"/>
+              <w:jc w:val="both"/>
+              <w:rPr>
+                <w:rFonts w:ascii="Calibri" w:hAnsi="Calibri" w:asciiTheme="minorHAnsi" w:hAnsiTheme="minorHAnsi"/>
+                <w:sz w:val="22"/>
+                <w:szCs w:val="22"/>
+              </w:rPr>
+            </w:pPr>
+            <w:r>
+              <w:rPr>
+                <w:rFonts w:eastAsia="Times New Roman" w:cs="Times New Roman" w:ascii="Calibri" w:hAnsi="Calibri"/>
+                <w:kern w:val="0"/>
+                <w:sz w:val="22"/>
+                <w:szCs w:val="22"/>
+                <w:lang w:val="es-ES" w:eastAsia="es-ES" w:bidi="ar-SA"/>
+              </w:rPr>
+            </w:r>
+          </w:p>
+          <w:p>
+            <w:pPr>
+              <w:pStyle w:val="Normal"/>
+              <w:widowControl/>
+              <w:spacing w:before="0" w:after="0"/>
+              <w:jc w:val="both"/>
+              <w:rPr>
+                <w:rFonts w:ascii="Calibri" w:hAnsi="Calibri" w:asciiTheme="minorHAnsi" w:hAnsiTheme="minorHAnsi"/>
+                <w:sz w:val="22"/>
+                <w:szCs w:val="22"/>
+              </w:rPr>
+            </w:pPr>
+            <w:r>
+              <w:rPr>
+                <w:rFonts w:eastAsia="Times New Roman" w:cs="Times New Roman" w:ascii="Calibri" w:hAnsi="Calibri"/>
+                <w:kern w:val="0"/>
+                <w:sz w:val="22"/>
+                <w:szCs w:val="22"/>
+                <w:lang w:val="es-ES" w:eastAsia="es-ES" w:bidi="ar-SA"/>
+              </w:rPr>
+              <w:t>El objetivo final del curso es proporcionar a los estudiantes las habilidades y herramientas necesarias para aplicar los conceptos de cálculo vectorial en el contexto de la ingeniería agropecuaria, fomentando el pensamiento crítico, el pensamiento computacional y la comunicación científica.</w:t>
             </w:r>
           </w:p>
           <w:p>
@@ -7166,7 +7943,7 @@
             <w:bCs/>
             <w:rFonts w:ascii="Calibri" w:hAnsi="Calibri"/>
           </w:rPr>
-          <w:t>4</w:t>
+          <w:t>5</w:t>
         </w:r>
         <w:r>
           <w:rPr>
@@ -7219,7 +7996,7 @@
             <w:bCs/>
             <w:rFonts w:ascii="Calibri" w:hAnsi="Calibri"/>
           </w:rPr>
-          <w:t>4</w:t>
+          <w:t>5</w:t>
         </w:r>
         <w:r>
           <w:rPr>
@@ -7314,7 +8091,7 @@
             <w:bCs/>
             <w:rFonts w:ascii="Calibri" w:hAnsi="Calibri"/>
           </w:rPr>
-          <w:t>4</w:t>
+          <w:t>5</w:t>
         </w:r>
         <w:r>
           <w:rPr>
@@ -7367,7 +8144,7 @@
             <w:bCs/>
             <w:rFonts w:ascii="Calibri" w:hAnsi="Calibri"/>
           </w:rPr>
-          <w:t>4</w:t>
+          <w:t>5</w:t>
         </w:r>
         <w:r>
           <w:rPr>

</xml_diff>